<commit_message>
Merge from working branchesfor Sprint2
+Tan
+Sioson
+Mercado
</commit_message>
<xml_diff>
--- a/Student Council Election/Documentation/StudentElections_UserManual.docx
+++ b/Student Council Election/Documentation/StudentElections_UserManual.docx
@@ -101,7 +101,148 @@
           <w:rFonts w:ascii="Lucida Sans" w:hAnsi="Lucida Sans"/>
           <w:sz w:val="24"/>
         </w:rPr>
-        <w:t>You will be introduced to the login window of the student election application. Enter your given email and password to proceed. If not, you may click the register button and you will be redirected to a new window.</w:t>
+        <w:t>You will be introduced to the login window of the student election application. Enter your given</w:t>
+      </w:r>
+      <w:r>
+        <w:rPr>
+          <w:rFonts w:ascii="Lucida Sans" w:hAnsi="Lucida Sans"/>
+          <w:sz w:val="24"/>
+        </w:rPr>
+        <w:t xml:space="preserve"> email and password to proceed. If you do not know, your email address will follow the format as follows:</w:t>
+      </w:r>
+    </w:p>
+    <w:p>
+      <w:pPr>
+        <w:pStyle w:val="ListParagraph"/>
+        <w:numPr>
+          <w:ilvl w:val="0"/>
+          <w:numId w:val="2"/>
+        </w:numPr>
+        <w:rPr>
+          <w:rFonts w:ascii="Lucida Sans" w:hAnsi="Lucida Sans"/>
+          <w:sz w:val="24"/>
+        </w:rPr>
+      </w:pPr>
+      <w:r>
+        <w:rPr>
+          <w:rFonts w:ascii="Lucida Sans" w:hAnsi="Lucida Sans"/>
+          <w:sz w:val="24"/>
+        </w:rPr>
+        <w:t>First two initials of the first name, your middle initial, then your surname</w:t>
+      </w:r>
+    </w:p>
+    <w:p>
+      <w:pPr>
+        <w:pStyle w:val="ListParagraph"/>
+        <w:numPr>
+          <w:ilvl w:val="0"/>
+          <w:numId w:val="2"/>
+        </w:numPr>
+        <w:rPr>
+          <w:rFonts w:ascii="Lucida Sans" w:hAnsi="Lucida Sans"/>
+          <w:sz w:val="24"/>
+        </w:rPr>
+      </w:pPr>
+      <w:r>
+        <w:rPr>
+          <w:rFonts w:ascii="Lucida Sans" w:hAnsi="Lucida Sans"/>
+          <w:sz w:val="24"/>
+        </w:rPr>
+        <w:t>If you only have one first name, it will be your first two letters in your first name, then your middle initial, and your surname</w:t>
+      </w:r>
+    </w:p>
+    <w:p>
+      <w:pPr>
+        <w:pStyle w:val="ListParagraph"/>
+        <w:rPr>
+          <w:rFonts w:ascii="Lucida Sans" w:hAnsi="Lucida Sans"/>
+          <w:sz w:val="24"/>
+        </w:rPr>
+      </w:pPr>
+      <w:r>
+        <w:rPr>
+          <w:rFonts w:ascii="Lucida Sans" w:hAnsi="Lucida Sans"/>
+          <w:sz w:val="24"/>
+        </w:rPr>
+        <w:t>Note: default password is your student number</w:t>
+      </w:r>
+    </w:p>
+    <w:p>
+      <w:pPr>
+        <w:pStyle w:val="ListParagraph"/>
+        <w:jc w:val="center"/>
+        <w:rPr>
+          <w:rFonts w:ascii="Lucida Sans" w:hAnsi="Lucida Sans"/>
+          <w:sz w:val="24"/>
+        </w:rPr>
+      </w:pPr>
+      <w:r>
+        <w:rPr>
+          <w:noProof/>
+        </w:rPr>
+        <w:lastRenderedPageBreak/>
+        <w:drawing>
+          <wp:inline distT="0" distB="0" distL="0" distR="0" wp14:anchorId="44DDCCC4" wp14:editId="56A042B1">
+            <wp:extent cx="5502464" cy="3219450"/>
+            <wp:effectExtent l="0" t="0" r="3175" b="0"/>
+            <wp:docPr id="2" name="Picture 2"/>
+            <wp:cNvGraphicFramePr>
+              <a:graphicFrameLocks xmlns:a="http://schemas.openxmlformats.org/drawingml/2006/main" noChangeAspect="1"/>
+            </wp:cNvGraphicFramePr>
+            <a:graphic xmlns:a="http://schemas.openxmlformats.org/drawingml/2006/main">
+              <a:graphicData uri="http://schemas.openxmlformats.org/drawingml/2006/picture">
+                <pic:pic xmlns:pic="http://schemas.openxmlformats.org/drawingml/2006/picture">
+                  <pic:nvPicPr>
+                    <pic:cNvPr id="1" name=""/>
+                    <pic:cNvPicPr/>
+                  </pic:nvPicPr>
+                  <pic:blipFill>
+                    <a:blip r:embed="rId6"/>
+                    <a:stretch>
+                      <a:fillRect/>
+                    </a:stretch>
+                  </pic:blipFill>
+                  <pic:spPr>
+                    <a:xfrm>
+                      <a:off x="0" y="0"/>
+                      <a:ext cx="5508837" cy="3223179"/>
+                    </a:xfrm>
+                    <a:prstGeom prst="rect">
+                      <a:avLst/>
+                    </a:prstGeom>
+                  </pic:spPr>
+                </pic:pic>
+              </a:graphicData>
+            </a:graphic>
+          </wp:inline>
+        </w:drawing>
+      </w:r>
+    </w:p>
+    <w:p>
+      <w:pPr>
+        <w:pStyle w:val="ListParagraph"/>
+        <w:numPr>
+          <w:ilvl w:val="0"/>
+          <w:numId w:val="1"/>
+        </w:numPr>
+        <w:rPr>
+          <w:rFonts w:ascii="Lucida Sans" w:hAnsi="Lucida Sans"/>
+          <w:sz w:val="24"/>
+        </w:rPr>
+      </w:pPr>
+      <w:r>
+        <w:rPr>
+          <w:rFonts w:ascii="Lucida Sans" w:hAnsi="Lucida Sans"/>
+          <w:sz w:val="24"/>
+        </w:rPr>
+        <w:t xml:space="preserve">A new window opens, </w:t>
+      </w:r>
+      <w:r>
+        <w:rPr>
+          <w:rFonts w:ascii="Lucida Sans" w:hAnsi="Lucida Sans"/>
+          <w:sz w:val="24"/>
+        </w:rPr>
+        <w:t xml:space="preserve">you will be shown one a series of candidates </w:t>
       </w:r>
       <w:bookmarkStart w:id="0" w:name="_GoBack"/>
       <w:bookmarkEnd w:id="0"/>
@@ -121,7 +262,7 @@
   <w:abstractNum w:abstractNumId="0" w15:restartNumberingAfterBreak="0">
     <w:nsid w:val="03AC0608"/>
     <w:multiLevelType w:val="hybridMultilevel"/>
-    <w:tmpl w:val="1EB43FCC"/>
+    <w:tmpl w:val="86AE27AA"/>
     <w:lvl w:ilvl="0" w:tplc="3409000F">
       <w:start w:val="1"/>
       <w:numFmt w:val="decimal"/>
@@ -204,8 +345,124 @@
       </w:pPr>
     </w:lvl>
   </w:abstractNum>
+  <w:abstractNum w:abstractNumId="1" w15:restartNumberingAfterBreak="0">
+    <w:nsid w:val="5FD963BD"/>
+    <w:multiLevelType w:val="hybridMultilevel"/>
+    <w:tmpl w:val="4F9EF7D4"/>
+    <w:lvl w:ilvl="0" w:tplc="34090001">
+      <w:start w:val="1"/>
+      <w:numFmt w:val="bullet"/>
+      <w:lvlText w:val=""/>
+      <w:lvlJc w:val="left"/>
+      <w:pPr>
+        <w:ind w:left="1440" w:hanging="360"/>
+      </w:pPr>
+      <w:rPr>
+        <w:rFonts w:ascii="Symbol" w:hAnsi="Symbol" w:hint="default"/>
+      </w:rPr>
+    </w:lvl>
+    <w:lvl w:ilvl="1" w:tplc="34090003" w:tentative="1">
+      <w:start w:val="1"/>
+      <w:numFmt w:val="bullet"/>
+      <w:lvlText w:val="o"/>
+      <w:lvlJc w:val="left"/>
+      <w:pPr>
+        <w:ind w:left="2160" w:hanging="360"/>
+      </w:pPr>
+      <w:rPr>
+        <w:rFonts w:ascii="Courier New" w:hAnsi="Courier New" w:cs="Courier New" w:hint="default"/>
+      </w:rPr>
+    </w:lvl>
+    <w:lvl w:ilvl="2" w:tplc="34090005" w:tentative="1">
+      <w:start w:val="1"/>
+      <w:numFmt w:val="bullet"/>
+      <w:lvlText w:val=""/>
+      <w:lvlJc w:val="left"/>
+      <w:pPr>
+        <w:ind w:left="2880" w:hanging="360"/>
+      </w:pPr>
+      <w:rPr>
+        <w:rFonts w:ascii="Wingdings" w:hAnsi="Wingdings" w:hint="default"/>
+      </w:rPr>
+    </w:lvl>
+    <w:lvl w:ilvl="3" w:tplc="34090001" w:tentative="1">
+      <w:start w:val="1"/>
+      <w:numFmt w:val="bullet"/>
+      <w:lvlText w:val=""/>
+      <w:lvlJc w:val="left"/>
+      <w:pPr>
+        <w:ind w:left="3600" w:hanging="360"/>
+      </w:pPr>
+      <w:rPr>
+        <w:rFonts w:ascii="Symbol" w:hAnsi="Symbol" w:hint="default"/>
+      </w:rPr>
+    </w:lvl>
+    <w:lvl w:ilvl="4" w:tplc="34090003" w:tentative="1">
+      <w:start w:val="1"/>
+      <w:numFmt w:val="bullet"/>
+      <w:lvlText w:val="o"/>
+      <w:lvlJc w:val="left"/>
+      <w:pPr>
+        <w:ind w:left="4320" w:hanging="360"/>
+      </w:pPr>
+      <w:rPr>
+        <w:rFonts w:ascii="Courier New" w:hAnsi="Courier New" w:cs="Courier New" w:hint="default"/>
+      </w:rPr>
+    </w:lvl>
+    <w:lvl w:ilvl="5" w:tplc="34090005" w:tentative="1">
+      <w:start w:val="1"/>
+      <w:numFmt w:val="bullet"/>
+      <w:lvlText w:val=""/>
+      <w:lvlJc w:val="left"/>
+      <w:pPr>
+        <w:ind w:left="5040" w:hanging="360"/>
+      </w:pPr>
+      <w:rPr>
+        <w:rFonts w:ascii="Wingdings" w:hAnsi="Wingdings" w:hint="default"/>
+      </w:rPr>
+    </w:lvl>
+    <w:lvl w:ilvl="6" w:tplc="34090001" w:tentative="1">
+      <w:start w:val="1"/>
+      <w:numFmt w:val="bullet"/>
+      <w:lvlText w:val=""/>
+      <w:lvlJc w:val="left"/>
+      <w:pPr>
+        <w:ind w:left="5760" w:hanging="360"/>
+      </w:pPr>
+      <w:rPr>
+        <w:rFonts w:ascii="Symbol" w:hAnsi="Symbol" w:hint="default"/>
+      </w:rPr>
+    </w:lvl>
+    <w:lvl w:ilvl="7" w:tplc="34090003" w:tentative="1">
+      <w:start w:val="1"/>
+      <w:numFmt w:val="bullet"/>
+      <w:lvlText w:val="o"/>
+      <w:lvlJc w:val="left"/>
+      <w:pPr>
+        <w:ind w:left="6480" w:hanging="360"/>
+      </w:pPr>
+      <w:rPr>
+        <w:rFonts w:ascii="Courier New" w:hAnsi="Courier New" w:cs="Courier New" w:hint="default"/>
+      </w:rPr>
+    </w:lvl>
+    <w:lvl w:ilvl="8" w:tplc="34090005" w:tentative="1">
+      <w:start w:val="1"/>
+      <w:numFmt w:val="bullet"/>
+      <w:lvlText w:val=""/>
+      <w:lvlJc w:val="left"/>
+      <w:pPr>
+        <w:ind w:left="7200" w:hanging="360"/>
+      </w:pPr>
+      <w:rPr>
+        <w:rFonts w:ascii="Wingdings" w:hAnsi="Wingdings" w:hint="default"/>
+      </w:rPr>
+    </w:lvl>
+  </w:abstractNum>
   <w:num w:numId="1">
     <w:abstractNumId w:val="0"/>
+  </w:num>
+  <w:num w:numId="2">
+    <w:abstractNumId w:val="1"/>
   </w:num>
 </w:numbering>
 </file>

</xml_diff>